<commit_message>
modity readme fike 2
</commit_message>
<xml_diff>
--- a/readme.docx
+++ b/readme.docx
@@ -98,7 +98,6 @@
     <w:p>
       <w:pPr>
         <w:rPr>
-          <w:rFonts w:hint="eastAsia"/>
           <w:sz w:val="32"/>
           <w:szCs w:val="32"/>
         </w:rPr>
@@ -115,11 +114,65 @@
     <w:p>
       <w:pPr>
         <w:rPr>
-          <w:rFonts w:hint="eastAsia"/>
           <w:sz w:val="32"/>
           <w:szCs w:val="32"/>
         </w:rPr>
       </w:pPr>
+      <w:r>
+        <w:rPr>
+          <w:rFonts w:hint="eastAsia"/>
+          <w:sz w:val="32"/>
+          <w:szCs w:val="32"/>
+        </w:rPr>
+        <w:t>2</w:t>
+      </w:r>
+      <w:r>
+        <w:rPr>
+          <w:sz w:val="32"/>
+          <w:szCs w:val="32"/>
+        </w:rPr>
+        <w:t>022-6-</w:t>
+      </w:r>
+      <w:r>
+        <w:rPr>
+          <w:sz w:val="32"/>
+          <w:szCs w:val="32"/>
+        </w:rPr>
+        <w:t>26</w:t>
+      </w:r>
+      <w:r>
+        <w:rPr>
+          <w:rFonts w:hint="eastAsia"/>
+          <w:sz w:val="32"/>
+          <w:szCs w:val="32"/>
+        </w:rPr>
+        <w:t>日星期</w:t>
+      </w:r>
+      <w:r>
+        <w:rPr>
+          <w:rFonts w:hint="eastAsia"/>
+          <w:sz w:val="32"/>
+          <w:szCs w:val="32"/>
+        </w:rPr>
+        <w:t>日</w:t>
+      </w:r>
+    </w:p>
+    <w:p>
+      <w:pPr>
+        <w:rPr>
+          <w:rFonts w:hint="eastAsia"/>
+          <w:sz w:val="32"/>
+          <w:szCs w:val="32"/>
+        </w:rPr>
+      </w:pPr>
+      <w:r>
+        <w:rPr>
+          <w:rFonts w:hint="eastAsia"/>
+          <w:sz w:val="32"/>
+          <w:szCs w:val="32"/>
+        </w:rPr>
+        <w:t>晴，终于到了周末我要出去浪</w:t>
+      </w:r>
     </w:p>
     <w:sectPr>
       <w:pgSz w:w="11906" w:h="16838"/>

</xml_diff>

<commit_message>
add word in June 7th seconf
</commit_message>
<xml_diff>
--- a/readme.docx
+++ b/readme.docx
@@ -207,7 +207,6 @@
     <w:p>
       <w:pPr>
         <w:rPr>
-          <w:rFonts w:hint="eastAsia"/>
           <w:sz w:val="32"/>
           <w:szCs w:val="32"/>
         </w:rPr>
@@ -235,6 +234,30 @@
           <w:szCs w:val="32"/>
         </w:rPr>
         <w:t>心情真好</w:t>
+      </w:r>
+      <w:r>
+        <w:rPr>
+          <w:rFonts w:hint="eastAsia"/>
+          <w:sz w:val="32"/>
+          <w:szCs w:val="32"/>
+        </w:rPr>
+        <w:t>，中午</w:t>
+      </w:r>
+      <w:r>
+        <w:rPr>
+          <w:rFonts w:hint="eastAsia"/>
+          <w:sz w:val="32"/>
+          <w:szCs w:val="32"/>
+        </w:rPr>
+        <w:t>买了</w:t>
+      </w:r>
+      <w:r>
+        <w:rPr>
+          <w:rFonts w:hint="eastAsia"/>
+          <w:sz w:val="32"/>
+          <w:szCs w:val="32"/>
+        </w:rPr>
+        <w:t>凉菜</w:t>
       </w:r>
     </w:p>
     <w:sectPr>

</xml_diff>